<commit_message>
Se agregaron estilos a la página
</commit_message>
<xml_diff>
--- a/juego/evidencias.docx
+++ b/juego/evidencias.docx
@@ -7,6 +7,9 @@
         <w:ind w:left="-1134" w:right="-1085"/>
       </w:pPr>
       <w:r>
+        <w:rPr>
+          <w:noProof/>
+        </w:rPr>
         <w:drawing>
           <wp:inline distT="0" distB="0" distL="0" distR="0" wp14:anchorId="75FD8022" wp14:editId="2D811B54">
             <wp:extent cx="7008403" cy="4114800"/>
@@ -49,6 +52,9 @@
         <w:ind w:left="-1134" w:right="-1085"/>
       </w:pPr>
       <w:r>
+        <w:rPr>
+          <w:noProof/>
+        </w:rPr>
         <w:drawing>
           <wp:inline distT="0" distB="0" distL="0" distR="0" wp14:anchorId="15162A1D" wp14:editId="1B30E0FF">
             <wp:extent cx="6267450" cy="4440685"/>
@@ -91,6 +97,9 @@
         <w:ind w:left="-1134" w:right="-1085"/>
       </w:pPr>
       <w:r>
+        <w:rPr>
+          <w:noProof/>
+        </w:rPr>
         <w:lastRenderedPageBreak/>
         <w:drawing>
           <wp:inline distT="0" distB="0" distL="0" distR="0" wp14:anchorId="43CC8BBC" wp14:editId="71704256">
@@ -134,6 +143,9 @@
         <w:ind w:left="-1134" w:right="-1085"/>
       </w:pPr>
       <w:r>
+        <w:rPr>
+          <w:noProof/>
+        </w:rPr>
         <w:lastRenderedPageBreak/>
         <w:drawing>
           <wp:inline distT="0" distB="0" distL="0" distR="0" wp14:anchorId="14D67AA1" wp14:editId="2D2763F3">
@@ -177,6 +189,9 @@
         <w:ind w:left="-1134" w:right="-1085"/>
       </w:pPr>
       <w:r>
+        <w:rPr>
+          <w:noProof/>
+        </w:rPr>
         <w:lastRenderedPageBreak/>
         <w:drawing>
           <wp:inline distT="0" distB="0" distL="0" distR="0" wp14:anchorId="4D6490B7" wp14:editId="607D1458">
@@ -219,14 +234,219 @@
       <w:pPr>
         <w:ind w:left="-1134" w:right="-1085"/>
       </w:pPr>
+    </w:p>
+    <w:p>
+      <w:pPr>
+        <w:ind w:left="-1134" w:right="-1085"/>
+      </w:pPr>
+    </w:p>
+    <w:p>
+      <w:pPr>
+        <w:ind w:left="-1134" w:right="-1085"/>
+      </w:pPr>
+    </w:p>
+    <w:p>
+      <w:pPr>
+        <w:ind w:left="-1134" w:right="-1085"/>
+      </w:pPr>
+    </w:p>
+    <w:p>
+      <w:pPr>
+        <w:ind w:left="-1134" w:right="-1085"/>
+      </w:pPr>
+    </w:p>
+    <w:p>
+      <w:pPr>
+        <w:ind w:left="-1134" w:right="-1085"/>
+      </w:pPr>
+    </w:p>
+    <w:p>
+      <w:pPr>
+        <w:ind w:left="-1134" w:right="-1085"/>
+      </w:pPr>
+    </w:p>
+    <w:p>
+      <w:pPr>
+        <w:ind w:left="-1134" w:right="-1085"/>
+      </w:pPr>
+    </w:p>
+    <w:p>
+      <w:pPr>
+        <w:ind w:left="-1134" w:right="-1085"/>
+      </w:pPr>
+    </w:p>
+    <w:p>
+      <w:pPr>
+        <w:ind w:left="-1134" w:right="-1085"/>
+      </w:pPr>
+    </w:p>
+    <w:p>
+      <w:pPr>
+        <w:ind w:left="-1134" w:right="-1085"/>
+      </w:pPr>
+    </w:p>
+    <w:p>
+      <w:pPr>
+        <w:ind w:left="-1134" w:right="-1085"/>
+      </w:pPr>
+    </w:p>
+    <w:p>
+      <w:pPr>
+        <w:ind w:left="-1134" w:right="-1085"/>
+      </w:pPr>
+      <w:r>
+        <w:lastRenderedPageBreak/>
+        <w:t>ULTIMO COMMIT</w:t>
+      </w:r>
+    </w:p>
+    <w:p>
+      <w:pPr>
+        <w:ind w:left="-1134" w:right="-1085"/>
+      </w:pPr>
+      <w:r>
+        <w:drawing>
+          <wp:inline distT="0" distB="0" distL="0" distR="0" wp14:anchorId="6B442EEC" wp14:editId="349D0450">
+            <wp:extent cx="7013784" cy="4038600"/>
+            <wp:effectExtent l="0" t="0" r="0" b="0"/>
+            <wp:docPr id="6" name="Imagen 6"/>
+            <wp:cNvGraphicFramePr>
+              <a:graphicFrameLocks xmlns:a="http://schemas.openxmlformats.org/drawingml/2006/main" noChangeAspect="1"/>
+            </wp:cNvGraphicFramePr>
+            <a:graphic xmlns:a="http://schemas.openxmlformats.org/drawingml/2006/main">
+              <a:graphicData uri="http://schemas.openxmlformats.org/drawingml/2006/picture">
+                <pic:pic xmlns:pic="http://schemas.openxmlformats.org/drawingml/2006/picture">
+                  <pic:nvPicPr>
+                    <pic:cNvPr id="1" name=""/>
+                    <pic:cNvPicPr/>
+                  </pic:nvPicPr>
+                  <pic:blipFill>
+                    <a:blip r:embed="rId9"/>
+                    <a:stretch>
+                      <a:fillRect/>
+                    </a:stretch>
+                  </pic:blipFill>
+                  <pic:spPr>
+                    <a:xfrm>
+                      <a:off x="0" y="0"/>
+                      <a:ext cx="7027014" cy="4046218"/>
+                    </a:xfrm>
+                    <a:prstGeom prst="rect">
+                      <a:avLst/>
+                    </a:prstGeom>
+                  </pic:spPr>
+                </pic:pic>
+              </a:graphicData>
+            </a:graphic>
+          </wp:inline>
+        </w:drawing>
+      </w:r>
+    </w:p>
+    <w:p>
+      <w:pPr>
+        <w:ind w:left="-1134" w:right="-1085"/>
+      </w:pPr>
+      <w:r>
+        <w:drawing>
+          <wp:inline distT="0" distB="0" distL="0" distR="0" wp14:anchorId="56326A18" wp14:editId="7C143E6D">
+            <wp:extent cx="6934528" cy="3686175"/>
+            <wp:effectExtent l="0" t="0" r="0" b="0"/>
+            <wp:docPr id="7" name="Imagen 7"/>
+            <wp:cNvGraphicFramePr>
+              <a:graphicFrameLocks xmlns:a="http://schemas.openxmlformats.org/drawingml/2006/main" noChangeAspect="1"/>
+            </wp:cNvGraphicFramePr>
+            <a:graphic xmlns:a="http://schemas.openxmlformats.org/drawingml/2006/main">
+              <a:graphicData uri="http://schemas.openxmlformats.org/drawingml/2006/picture">
+                <pic:pic xmlns:pic="http://schemas.openxmlformats.org/drawingml/2006/picture">
+                  <pic:nvPicPr>
+                    <pic:cNvPr id="1" name=""/>
+                    <pic:cNvPicPr/>
+                  </pic:nvPicPr>
+                  <pic:blipFill>
+                    <a:blip r:embed="rId10"/>
+                    <a:stretch>
+                      <a:fillRect/>
+                    </a:stretch>
+                  </pic:blipFill>
+                  <pic:spPr>
+                    <a:xfrm>
+                      <a:off x="0" y="0"/>
+                      <a:ext cx="6938574" cy="3688326"/>
+                    </a:xfrm>
+                    <a:prstGeom prst="rect">
+                      <a:avLst/>
+                    </a:prstGeom>
+                  </pic:spPr>
+                </pic:pic>
+              </a:graphicData>
+            </a:graphic>
+          </wp:inline>
+        </w:drawing>
+      </w:r>
+    </w:p>
+    <w:p>
+      <w:pPr>
+        <w:ind w:left="-1134" w:right="-1085"/>
+      </w:pPr>
+    </w:p>
+    <w:p>
+      <w:pPr>
+        <w:ind w:left="-1134" w:right="-1085"/>
+      </w:pPr>
+    </w:p>
+    <w:p>
+      <w:pPr>
+        <w:ind w:left="-1134" w:right="-1085"/>
+      </w:pPr>
+    </w:p>
+    <w:p>
+      <w:pPr>
+        <w:ind w:left="-1134" w:right="-1085"/>
+      </w:pPr>
+    </w:p>
+    <w:p>
+      <w:pPr>
+        <w:ind w:left="-1134" w:right="-1227"/>
+      </w:pPr>
+      <w:r>
+        <w:lastRenderedPageBreak/>
+        <w:drawing>
+          <wp:inline distT="0" distB="0" distL="0" distR="0" wp14:anchorId="20AB83D3" wp14:editId="6929E9E8">
+            <wp:extent cx="7068281" cy="4752975"/>
+            <wp:effectExtent l="0" t="0" r="0" b="0"/>
+            <wp:docPr id="8" name="Imagen 8"/>
+            <wp:cNvGraphicFramePr>
+              <a:graphicFrameLocks xmlns:a="http://schemas.openxmlformats.org/drawingml/2006/main" noChangeAspect="1"/>
+            </wp:cNvGraphicFramePr>
+            <a:graphic xmlns:a="http://schemas.openxmlformats.org/drawingml/2006/main">
+              <a:graphicData uri="http://schemas.openxmlformats.org/drawingml/2006/picture">
+                <pic:pic xmlns:pic="http://schemas.openxmlformats.org/drawingml/2006/picture">
+                  <pic:nvPicPr>
+                    <pic:cNvPr id="1" name=""/>
+                    <pic:cNvPicPr/>
+                  </pic:nvPicPr>
+                  <pic:blipFill>
+                    <a:blip r:embed="rId11"/>
+                    <a:stretch>
+                      <a:fillRect/>
+                    </a:stretch>
+                  </pic:blipFill>
+                  <pic:spPr>
+                    <a:xfrm>
+                      <a:off x="0" y="0"/>
+                      <a:ext cx="7074963" cy="4757468"/>
+                    </a:xfrm>
+                    <a:prstGeom prst="rect">
+                      <a:avLst/>
+                    </a:prstGeom>
+                  </pic:spPr>
+                </pic:pic>
+              </a:graphicData>
+            </a:graphic>
+          </wp:inline>
+        </w:drawing>
+      </w:r>
       <w:bookmarkStart w:id="0" w:name="_GoBack"/>
       <w:bookmarkEnd w:id="0"/>
-    </w:p>
-    <w:p/>
-    <w:p>
-      <w:pPr>
-        <w:ind w:left="-1134" w:right="-1227"/>
-      </w:pPr>
     </w:p>
     <w:sectPr>
       <w:pgSz w:w="12240" w:h="15840"/>

</xml_diff>